<commit_message>
updating results of fcfs
</commit_message>
<xml_diff>
--- a/lab5/cpu_scheduling-form.docx
+++ b/lab5/cpu_scheduling-form.docx
@@ -828,7 +828,7 @@
                       <w:sz w:val="24"/>
                       <w:szCs w:val="24"/>
                     </w:rPr>
-                    <w:t>290</w:t>
+                    <w:t>198</w:t>
                   </w:r>
                 </w:p>
               </w:tc>
@@ -968,7 +968,7 @@
                       <w:sz w:val="24"/>
                       <w:szCs w:val="24"/>
                     </w:rPr>
-                    <w:t>184</w:t>
+                    <w:t>161</w:t>
                   </w:r>
                 </w:p>
               </w:tc>

</xml_diff>